<commit_message>
added Assessment.docx to .gitignore
</commit_message>
<xml_diff>
--- a/Assessment.docx
+++ b/Assessment.docx
@@ -1,6 +1,6 @@
 
 <file path=word/document.xml><?xml version="1.0" encoding="utf-8"?>
-<w:document xmlns:wpc="http://schemas.microsoft.com/office/word/2010/wordprocessingCanvas" xmlns:cx="http://schemas.microsoft.com/office/drawing/2014/chartex" xmlns:cx1="http://schemas.microsoft.com/office/drawing/2015/9/8/chartex" xmlns:cx2="http://schemas.microsoft.com/office/drawing/2015/10/21/chartex" xmlns:cx3="http://schemas.microsoft.com/office/drawing/2016/5/9/chartex" xmlns:cx4="http://schemas.microsoft.com/office/drawing/2016/5/10/chartex" xmlns:cx5="http://schemas.microsoft.com/office/drawing/2016/5/11/chartex" xmlns:cx6="http://schemas.microsoft.com/office/drawing/2016/5/12/chartex" xmlns:cx7="http://schemas.microsoft.com/office/drawing/2016/5/13/chartex" xmlns:cx8="http://schemas.microsoft.com/office/drawing/2016/5/14/chartex" xmlns:mc="http://schemas.openxmlformats.org/markup-compatibility/2006" xmlns:aink="http://schemas.microsoft.com/office/drawing/2016/ink" xmlns:am3d="http://schemas.microsoft.com/office/drawing/2017/model3d" xmlns:o="urn:schemas-microsoft-com:office:office" xmlns:oel="http://schemas.microsoft.com/office/2019/extlst" xmlns:r="http://schemas.openxmlformats.org/officeDocument/2006/relationships" xmlns:m="http://schemas.openxmlformats.org/officeDocument/2006/math" xmlns:v="urn:schemas-microsoft-com:vml" xmlns:wp14="http://schemas.microsoft.com/office/word/2010/wordprocessingDrawing" xmlns:wp="http://schemas.openxmlformats.org/drawingml/2006/wordprocessingDrawing" xmlns:w10="urn:schemas-microsoft-com:office:word" xmlns:w="http://schemas.openxmlformats.org/wordprocessingml/2006/main" xmlns:w14="http://schemas.microsoft.com/office/word/2010/wordml" xmlns:w15="http://schemas.microsoft.com/office/word/2012/wordml" xmlns:w16cex="http://schemas.microsoft.com/office/word/2018/wordml/cex" xmlns:w16cid="http://schemas.microsoft.com/office/word/2016/wordml/cid" xmlns:w16="http://schemas.microsoft.com/office/word/2018/wordml" xmlns:w16du="http://schemas.microsoft.com/office/word/2023/wordml/word16du" xmlns:w16sdtdh="http://schemas.microsoft.com/office/word/2020/wordml/sdtdatahash" xmlns:w16se="http://schemas.microsoft.com/office/word/2015/wordml/symex" xmlns:wpg="http://schemas.microsoft.com/office/word/2010/wordprocessingGroup" xmlns:wpi="http://schemas.microsoft.com/office/word/2010/wordprocessingInk" xmlns:wne="http://schemas.microsoft.com/office/word/2006/wordml" xmlns:wps="http://schemas.microsoft.com/office/word/2010/wordprocessingShape" mc:Ignorable="w14 w15 w16se w16cid w16 w16cex w16sdtdh w16du wp14">
+<w:document xmlns:wpc="http://schemas.microsoft.com/office/word/2010/wordprocessingCanvas" xmlns:cx="http://schemas.microsoft.com/office/drawing/2014/chartex" xmlns:cx1="http://schemas.microsoft.com/office/drawing/2015/9/8/chartex" xmlns:cx2="http://schemas.microsoft.com/office/drawing/2015/10/21/chartex" xmlns:cx3="http://schemas.microsoft.com/office/drawing/2016/5/9/chartex" xmlns:cx4="http://schemas.microsoft.com/office/drawing/2016/5/10/chartex" xmlns:cx5="http://schemas.microsoft.com/office/drawing/2016/5/11/chartex" xmlns:cx6="http://schemas.microsoft.com/office/drawing/2016/5/12/chartex" xmlns:cx7="http://schemas.microsoft.com/office/drawing/2016/5/13/chartex" xmlns:cx8="http://schemas.microsoft.com/office/drawing/2016/5/14/chartex" xmlns:mc="http://schemas.openxmlformats.org/markup-compatibility/2006" xmlns:aink="http://schemas.microsoft.com/office/drawing/2016/ink" xmlns:am3d="http://schemas.microsoft.com/office/drawing/2017/model3d" xmlns:o="urn:schemas-microsoft-com:office:office" xmlns:oel="http://schemas.microsoft.com/office/2019/extlst" xmlns:r="http://schemas.openxmlformats.org/officeDocument/2006/relationships" xmlns:m="http://schemas.openxmlformats.org/officeDocument/2006/math" xmlns:v="urn:schemas-microsoft-com:vml" xmlns:wp14="http://schemas.microsoft.com/office/word/2010/wordprocessingDrawing" xmlns:wp="http://schemas.openxmlformats.org/drawingml/2006/wordprocessingDrawing" xmlns:w10="urn:schemas-microsoft-com:office:word" xmlns:w="http://schemas.openxmlformats.org/wordprocessingml/2006/main" xmlns:w14="http://schemas.microsoft.com/office/word/2010/wordml" xmlns:w15="http://schemas.microsoft.com/office/word/2012/wordml" xmlns:w16cex="http://schemas.microsoft.com/office/word/2018/wordml/cex" xmlns:w16cid="http://schemas.microsoft.com/office/word/2016/wordml/cid" xmlns:w16="http://schemas.microsoft.com/office/word/2018/wordml" xmlns:w16du="http://schemas.microsoft.com/office/word/2023/wordml/word16du" xmlns:w16sdtdh="http://schemas.microsoft.com/office/word/2020/wordml/sdtdatahash" xmlns:w16sdtfl="http://schemas.microsoft.com/office/word/2024/wordml/sdtformatlock" xmlns:w16se="http://schemas.microsoft.com/office/word/2015/wordml/symex" xmlns:wpg="http://schemas.microsoft.com/office/word/2010/wordprocessingGroup" xmlns:wpi="http://schemas.microsoft.com/office/word/2010/wordprocessingInk" xmlns:wne="http://schemas.microsoft.com/office/word/2006/wordml" xmlns:wps="http://schemas.microsoft.com/office/word/2010/wordprocessingShape" mc:Ignorable="w14 w15 w16se w16cid w16 w16cex w16sdtdh w16sdtfl w16du wp14">
   <w:body>
     <w:tbl>
       <w:tblPr>
@@ -3681,29 +3681,7 @@
                 <w:color w:val="002060"/>
                 <w:lang w:val="en-GB"/>
               </w:rPr>
-              <w:t xml:space="preserve">Hint: You will need to use </w:t>
-            </w:r>
-            <w:proofErr w:type="spellStart"/>
-            <w:r>
-              <w:rPr>
-                <w:rFonts w:ascii="Aptos" w:hAnsi="Aptos"/>
-                <w:i/>
-                <w:iCs/>
-                <w:color w:val="002060"/>
-                <w:lang w:val="en-GB"/>
-              </w:rPr>
-              <w:t>sessionStorage</w:t>
-            </w:r>
-            <w:proofErr w:type="spellEnd"/>
-            <w:r>
-              <w:rPr>
-                <w:rFonts w:ascii="Aptos" w:hAnsi="Aptos"/>
-                <w:i/>
-                <w:iCs/>
-                <w:color w:val="002060"/>
-                <w:lang w:val="en-GB"/>
-              </w:rPr>
-              <w:t xml:space="preserve"> to temporarily store the item you have </w:t>
+              <w:t xml:space="preserve">Hint: You will need to use sessionStorage to temporarily store the item you have </w:t>
             </w:r>
             <w:r>
               <w:rPr>
@@ -3772,29 +3750,7 @@
                 <w:color w:val="002060"/>
                 <w:lang w:val="en-GB"/>
               </w:rPr>
-              <w:t xml:space="preserve">Hint: You will need to use </w:t>
-            </w:r>
-            <w:proofErr w:type="spellStart"/>
-            <w:r>
-              <w:rPr>
-                <w:rFonts w:ascii="Aptos" w:hAnsi="Aptos"/>
-                <w:i/>
-                <w:iCs/>
-                <w:color w:val="002060"/>
-                <w:lang w:val="en-GB"/>
-              </w:rPr>
-              <w:t>localStorage</w:t>
-            </w:r>
-            <w:proofErr w:type="spellEnd"/>
-            <w:r>
-              <w:rPr>
-                <w:rFonts w:ascii="Aptos" w:hAnsi="Aptos"/>
-                <w:i/>
-                <w:iCs/>
-                <w:color w:val="002060"/>
-                <w:lang w:val="en-GB"/>
-              </w:rPr>
-              <w:t xml:space="preserve"> to add to and remember the contents of the cart.</w:t>
+              <w:t>Hint: You will need to use localStorage to add to and remember the contents of the cart.</w:t>
             </w:r>
           </w:p>
           <w:p>
@@ -3815,23 +3771,7 @@
                 <w:rFonts w:ascii="Aptos" w:hAnsi="Aptos"/>
                 <w:lang w:val="en-GB"/>
               </w:rPr>
-              <w:t xml:space="preserve">Provide functionality to view the shopping </w:t>
-            </w:r>
-            <w:proofErr w:type="gramStart"/>
-            <w:r>
-              <w:rPr>
-                <w:rFonts w:ascii="Aptos" w:hAnsi="Aptos"/>
-                <w:lang w:val="en-GB"/>
-              </w:rPr>
-              <w:t>cart, and</w:t>
-            </w:r>
-            <w:proofErr w:type="gramEnd"/>
-            <w:r>
-              <w:rPr>
-                <w:rFonts w:ascii="Aptos" w:hAnsi="Aptos"/>
-                <w:lang w:val="en-GB"/>
-              </w:rPr>
-              <w:t xml:space="preserve"> manipulate its contents</w:t>
+              <w:t>Provide functionality to view the shopping cart, and manipulate its contents</w:t>
             </w:r>
             <w:r>
               <w:rPr>
@@ -3862,51 +3802,7 @@
                 <w:color w:val="002060"/>
                 <w:lang w:val="en-GB"/>
               </w:rPr>
-              <w:t xml:space="preserve">Hint: On the cart view, you will need to retrieve the </w:t>
-            </w:r>
-            <w:proofErr w:type="spellStart"/>
-            <w:r>
-              <w:rPr>
-                <w:rFonts w:ascii="Aptos" w:hAnsi="Aptos"/>
-                <w:i/>
-                <w:iCs/>
-                <w:color w:val="002060"/>
-                <w:lang w:val="en-GB"/>
-              </w:rPr>
-              <w:t>localStorage</w:t>
-            </w:r>
-            <w:proofErr w:type="spellEnd"/>
-            <w:r>
-              <w:rPr>
-                <w:rFonts w:ascii="Aptos" w:hAnsi="Aptos"/>
-                <w:i/>
-                <w:iCs/>
-                <w:color w:val="002060"/>
-                <w:lang w:val="en-GB"/>
-              </w:rPr>
-              <w:t xml:space="preserve"> data and display on the screen. To display correctly, you will need to manipulate the DOM using </w:t>
-            </w:r>
-            <w:proofErr w:type="spellStart"/>
-            <w:r>
-              <w:rPr>
-                <w:rFonts w:ascii="Aptos" w:hAnsi="Aptos"/>
-                <w:i/>
-                <w:iCs/>
-                <w:color w:val="002060"/>
-                <w:lang w:val="en-GB"/>
-              </w:rPr>
-              <w:t>Javascript</w:t>
-            </w:r>
-            <w:proofErr w:type="spellEnd"/>
-            <w:r>
-              <w:rPr>
-                <w:rFonts w:ascii="Aptos" w:hAnsi="Aptos"/>
-                <w:i/>
-                <w:iCs/>
-                <w:color w:val="002060"/>
-                <w:lang w:val="en-GB"/>
-              </w:rPr>
-              <w:t>.</w:t>
+              <w:t>Hint: On the cart view, you will need to retrieve the localStorage data and display on the screen. To display correctly, you will need to manipulate the DOM using Javascript.</w:t>
             </w:r>
           </w:p>
           <w:p>
@@ -4477,7 +4373,6 @@
               </w:rPr>
               <w:t>‘</w:t>
             </w:r>
-            <w:proofErr w:type="spellStart"/>
             <w:r>
               <w:rPr>
                 <w:rFonts w:ascii="Aptos" w:hAnsi="Aptos"/>
@@ -4485,7 +4380,6 @@
               </w:rPr>
               <w:t>iFrame</w:t>
             </w:r>
-            <w:proofErr w:type="spellEnd"/>
             <w:r>
               <w:rPr>
                 <w:rFonts w:ascii="Aptos" w:hAnsi="Aptos"/>
@@ -6615,25 +6509,7 @@
                 <w:szCs w:val="20"/>
                 <w:lang w:val="en-GB"/>
               </w:rPr>
-              <w:t xml:space="preserve">Speak with us for advice on accessing all the University services as well as the </w:t>
-            </w:r>
-            <w:proofErr w:type="gramStart"/>
-            <w:r>
-              <w:rPr>
-                <w:rFonts w:ascii="Aptos" w:hAnsi="Aptos" w:cs="Arial"/>
-                <w:szCs w:val="20"/>
-                <w:lang w:val="en-GB"/>
-              </w:rPr>
-              <w:t>Library</w:t>
-            </w:r>
-            <w:proofErr w:type="gramEnd"/>
-            <w:r>
-              <w:rPr>
-                <w:rFonts w:ascii="Aptos" w:hAnsi="Aptos" w:cs="Arial"/>
-                <w:szCs w:val="20"/>
-                <w:lang w:val="en-GB"/>
-              </w:rPr>
-              <w:t xml:space="preserve"> services. Whatever your query, our expert staff will be able to help and support you. For more information, how to contact us and our opening hours </w:t>
+              <w:t xml:space="preserve">Speak with us for advice on accessing all the University services as well as the Library services. Whatever your query, our expert staff will be able to help and support you. For more information, how to contact us and our opening hours </w:t>
             </w:r>
             <w:hyperlink r:id="rId26" w:history="1">
               <w:r>
@@ -6833,6 +6709,13 @@
           <w:lang w:val="en-GB"/>
         </w:rPr>
       </w:pPr>
+      <w:r>
+        <w:rPr>
+          <w:rFonts w:ascii="Aptos" w:hAnsi="Aptos"/>
+          <w:lang w:val="en-GB"/>
+        </w:rPr>
+        <w:t>edited</w:t>
+      </w:r>
     </w:p>
     <w:sectPr>
       <w:pgSz w:w="11900" w:h="16840"/>
@@ -6844,7 +6727,7 @@
 </file>
 
 <file path=word/endnotes.xml><?xml version="1.0" encoding="utf-8"?>
-<w:endnotes xmlns:wpc="http://schemas.microsoft.com/office/word/2010/wordprocessingCanvas" xmlns:cx="http://schemas.microsoft.com/office/drawing/2014/chartex" xmlns:cx1="http://schemas.microsoft.com/office/drawing/2015/9/8/chartex" xmlns:cx2="http://schemas.microsoft.com/office/drawing/2015/10/21/chartex" xmlns:cx3="http://schemas.microsoft.com/office/drawing/2016/5/9/chartex" xmlns:cx4="http://schemas.microsoft.com/office/drawing/2016/5/10/chartex" xmlns:cx5="http://schemas.microsoft.com/office/drawing/2016/5/11/chartex" xmlns:cx6="http://schemas.microsoft.com/office/drawing/2016/5/12/chartex" xmlns:cx7="http://schemas.microsoft.com/office/drawing/2016/5/13/chartex" xmlns:cx8="http://schemas.microsoft.com/office/drawing/2016/5/14/chartex" xmlns:mc="http://schemas.openxmlformats.org/markup-compatibility/2006" xmlns:aink="http://schemas.microsoft.com/office/drawing/2016/ink" xmlns:am3d="http://schemas.microsoft.com/office/drawing/2017/model3d" xmlns:o="urn:schemas-microsoft-com:office:office" xmlns:oel="http://schemas.microsoft.com/office/2019/extlst" xmlns:r="http://schemas.openxmlformats.org/officeDocument/2006/relationships" xmlns:m="http://schemas.openxmlformats.org/officeDocument/2006/math" xmlns:v="urn:schemas-microsoft-com:vml" xmlns:wp14="http://schemas.microsoft.com/office/word/2010/wordprocessingDrawing" xmlns:wp="http://schemas.openxmlformats.org/drawingml/2006/wordprocessingDrawing" xmlns:w10="urn:schemas-microsoft-com:office:word" xmlns:w="http://schemas.openxmlformats.org/wordprocessingml/2006/main" xmlns:w14="http://schemas.microsoft.com/office/word/2010/wordml" xmlns:w15="http://schemas.microsoft.com/office/word/2012/wordml" xmlns:w16cex="http://schemas.microsoft.com/office/word/2018/wordml/cex" xmlns:w16cid="http://schemas.microsoft.com/office/word/2016/wordml/cid" xmlns:w16="http://schemas.microsoft.com/office/word/2018/wordml" xmlns:w16du="http://schemas.microsoft.com/office/word/2023/wordml/word16du" xmlns:w16sdtdh="http://schemas.microsoft.com/office/word/2020/wordml/sdtdatahash" xmlns:w16se="http://schemas.microsoft.com/office/word/2015/wordml/symex" xmlns:wpg="http://schemas.microsoft.com/office/word/2010/wordprocessingGroup" xmlns:wpi="http://schemas.microsoft.com/office/word/2010/wordprocessingInk" xmlns:wne="http://schemas.microsoft.com/office/word/2006/wordml" xmlns:wps="http://schemas.microsoft.com/office/word/2010/wordprocessingShape" mc:Ignorable="w14 w15 w16se w16cid w16 w16cex w16sdtdh w16du wp14">
+<w:endnotes xmlns:wpc="http://schemas.microsoft.com/office/word/2010/wordprocessingCanvas" xmlns:cx="http://schemas.microsoft.com/office/drawing/2014/chartex" xmlns:cx1="http://schemas.microsoft.com/office/drawing/2015/9/8/chartex" xmlns:cx2="http://schemas.microsoft.com/office/drawing/2015/10/21/chartex" xmlns:cx3="http://schemas.microsoft.com/office/drawing/2016/5/9/chartex" xmlns:cx4="http://schemas.microsoft.com/office/drawing/2016/5/10/chartex" xmlns:cx5="http://schemas.microsoft.com/office/drawing/2016/5/11/chartex" xmlns:cx6="http://schemas.microsoft.com/office/drawing/2016/5/12/chartex" xmlns:cx7="http://schemas.microsoft.com/office/drawing/2016/5/13/chartex" xmlns:cx8="http://schemas.microsoft.com/office/drawing/2016/5/14/chartex" xmlns:mc="http://schemas.openxmlformats.org/markup-compatibility/2006" xmlns:aink="http://schemas.microsoft.com/office/drawing/2016/ink" xmlns:am3d="http://schemas.microsoft.com/office/drawing/2017/model3d" xmlns:o="urn:schemas-microsoft-com:office:office" xmlns:oel="http://schemas.microsoft.com/office/2019/extlst" xmlns:r="http://schemas.openxmlformats.org/officeDocument/2006/relationships" xmlns:m="http://schemas.openxmlformats.org/officeDocument/2006/math" xmlns:v="urn:schemas-microsoft-com:vml" xmlns:wp14="http://schemas.microsoft.com/office/word/2010/wordprocessingDrawing" xmlns:wp="http://schemas.openxmlformats.org/drawingml/2006/wordprocessingDrawing" xmlns:w10="urn:schemas-microsoft-com:office:word" xmlns:w="http://schemas.openxmlformats.org/wordprocessingml/2006/main" xmlns:w14="http://schemas.microsoft.com/office/word/2010/wordml" xmlns:w15="http://schemas.microsoft.com/office/word/2012/wordml" xmlns:w16cex="http://schemas.microsoft.com/office/word/2018/wordml/cex" xmlns:w16cid="http://schemas.microsoft.com/office/word/2016/wordml/cid" xmlns:w16="http://schemas.microsoft.com/office/word/2018/wordml" xmlns:w16du="http://schemas.microsoft.com/office/word/2023/wordml/word16du" xmlns:w16sdtdh="http://schemas.microsoft.com/office/word/2020/wordml/sdtdatahash" xmlns:w16sdtfl="http://schemas.microsoft.com/office/word/2024/wordml/sdtformatlock" xmlns:w16se="http://schemas.microsoft.com/office/word/2015/wordml/symex" xmlns:wpg="http://schemas.microsoft.com/office/word/2010/wordprocessingGroup" xmlns:wpi="http://schemas.microsoft.com/office/word/2010/wordprocessingInk" xmlns:wne="http://schemas.microsoft.com/office/word/2006/wordml" xmlns:wps="http://schemas.microsoft.com/office/word/2010/wordprocessingShape" mc:Ignorable="w14 w15 w16se w16cid w16 w16cex w16sdtdh w16sdtfl w16du wp14">
   <w:endnote w:type="separator" w:id="-1">
     <w:p>
       <w:r>
@@ -6866,7 +6749,7 @@
 </file>
 
 <file path=word/footnotes.xml><?xml version="1.0" encoding="utf-8"?>
-<w:footnotes xmlns:wpc="http://schemas.microsoft.com/office/word/2010/wordprocessingCanvas" xmlns:cx="http://schemas.microsoft.com/office/drawing/2014/chartex" xmlns:cx1="http://schemas.microsoft.com/office/drawing/2015/9/8/chartex" xmlns:cx2="http://schemas.microsoft.com/office/drawing/2015/10/21/chartex" xmlns:cx3="http://schemas.microsoft.com/office/drawing/2016/5/9/chartex" xmlns:cx4="http://schemas.microsoft.com/office/drawing/2016/5/10/chartex" xmlns:cx5="http://schemas.microsoft.com/office/drawing/2016/5/11/chartex" xmlns:cx6="http://schemas.microsoft.com/office/drawing/2016/5/12/chartex" xmlns:cx7="http://schemas.microsoft.com/office/drawing/2016/5/13/chartex" xmlns:cx8="http://schemas.microsoft.com/office/drawing/2016/5/14/chartex" xmlns:mc="http://schemas.openxmlformats.org/markup-compatibility/2006" xmlns:aink="http://schemas.microsoft.com/office/drawing/2016/ink" xmlns:am3d="http://schemas.microsoft.com/office/drawing/2017/model3d" xmlns:o="urn:schemas-microsoft-com:office:office" xmlns:oel="http://schemas.microsoft.com/office/2019/extlst" xmlns:r="http://schemas.openxmlformats.org/officeDocument/2006/relationships" xmlns:m="http://schemas.openxmlformats.org/officeDocument/2006/math" xmlns:v="urn:schemas-microsoft-com:vml" xmlns:wp14="http://schemas.microsoft.com/office/word/2010/wordprocessingDrawing" xmlns:wp="http://schemas.openxmlformats.org/drawingml/2006/wordprocessingDrawing" xmlns:w10="urn:schemas-microsoft-com:office:word" xmlns:w="http://schemas.openxmlformats.org/wordprocessingml/2006/main" xmlns:w14="http://schemas.microsoft.com/office/word/2010/wordml" xmlns:w15="http://schemas.microsoft.com/office/word/2012/wordml" xmlns:w16cex="http://schemas.microsoft.com/office/word/2018/wordml/cex" xmlns:w16cid="http://schemas.microsoft.com/office/word/2016/wordml/cid" xmlns:w16="http://schemas.microsoft.com/office/word/2018/wordml" xmlns:w16du="http://schemas.microsoft.com/office/word/2023/wordml/word16du" xmlns:w16sdtdh="http://schemas.microsoft.com/office/word/2020/wordml/sdtdatahash" xmlns:w16se="http://schemas.microsoft.com/office/word/2015/wordml/symex" xmlns:wpg="http://schemas.microsoft.com/office/word/2010/wordprocessingGroup" xmlns:wpi="http://schemas.microsoft.com/office/word/2010/wordprocessingInk" xmlns:wne="http://schemas.microsoft.com/office/word/2006/wordml" xmlns:wps="http://schemas.microsoft.com/office/word/2010/wordprocessingShape" mc:Ignorable="w14 w15 w16se w16cid w16 w16cex w16sdtdh w16du wp14">
+<w:footnotes xmlns:wpc="http://schemas.microsoft.com/office/word/2010/wordprocessingCanvas" xmlns:cx="http://schemas.microsoft.com/office/drawing/2014/chartex" xmlns:cx1="http://schemas.microsoft.com/office/drawing/2015/9/8/chartex" xmlns:cx2="http://schemas.microsoft.com/office/drawing/2015/10/21/chartex" xmlns:cx3="http://schemas.microsoft.com/office/drawing/2016/5/9/chartex" xmlns:cx4="http://schemas.microsoft.com/office/drawing/2016/5/10/chartex" xmlns:cx5="http://schemas.microsoft.com/office/drawing/2016/5/11/chartex" xmlns:cx6="http://schemas.microsoft.com/office/drawing/2016/5/12/chartex" xmlns:cx7="http://schemas.microsoft.com/office/drawing/2016/5/13/chartex" xmlns:cx8="http://schemas.microsoft.com/office/drawing/2016/5/14/chartex" xmlns:mc="http://schemas.openxmlformats.org/markup-compatibility/2006" xmlns:aink="http://schemas.microsoft.com/office/drawing/2016/ink" xmlns:am3d="http://schemas.microsoft.com/office/drawing/2017/model3d" xmlns:o="urn:schemas-microsoft-com:office:office" xmlns:oel="http://schemas.microsoft.com/office/2019/extlst" xmlns:r="http://schemas.openxmlformats.org/officeDocument/2006/relationships" xmlns:m="http://schemas.openxmlformats.org/officeDocument/2006/math" xmlns:v="urn:schemas-microsoft-com:vml" xmlns:wp14="http://schemas.microsoft.com/office/word/2010/wordprocessingDrawing" xmlns:wp="http://schemas.openxmlformats.org/drawingml/2006/wordprocessingDrawing" xmlns:w10="urn:schemas-microsoft-com:office:word" xmlns:w="http://schemas.openxmlformats.org/wordprocessingml/2006/main" xmlns:w14="http://schemas.microsoft.com/office/word/2010/wordml" xmlns:w15="http://schemas.microsoft.com/office/word/2012/wordml" xmlns:w16cex="http://schemas.microsoft.com/office/word/2018/wordml/cex" xmlns:w16cid="http://schemas.microsoft.com/office/word/2016/wordml/cid" xmlns:w16="http://schemas.microsoft.com/office/word/2018/wordml" xmlns:w16du="http://schemas.microsoft.com/office/word/2023/wordml/word16du" xmlns:w16sdtdh="http://schemas.microsoft.com/office/word/2020/wordml/sdtdatahash" xmlns:w16sdtfl="http://schemas.microsoft.com/office/word/2024/wordml/sdtformatlock" xmlns:w16se="http://schemas.microsoft.com/office/word/2015/wordml/symex" xmlns:wpg="http://schemas.microsoft.com/office/word/2010/wordprocessingGroup" xmlns:wpi="http://schemas.microsoft.com/office/word/2010/wordprocessingInk" xmlns:wne="http://schemas.microsoft.com/office/word/2006/wordml" xmlns:wps="http://schemas.microsoft.com/office/word/2010/wordprocessingShape" mc:Ignorable="w14 w15 w16se w16cid w16 w16cex w16sdtdh w16sdtfl w16du wp14">
   <w:footnote w:type="separator" w:id="-1">
     <w:p>
       <w:r>
@@ -6888,7 +6771,7 @@
 </file>
 
 <file path=word/numbering.xml><?xml version="1.0" encoding="utf-8"?>
-<w:numbering xmlns:wpc="http://schemas.microsoft.com/office/word/2010/wordprocessingCanvas" xmlns:cx="http://schemas.microsoft.com/office/drawing/2014/chartex" xmlns:cx1="http://schemas.microsoft.com/office/drawing/2015/9/8/chartex" xmlns:cx2="http://schemas.microsoft.com/office/drawing/2015/10/21/chartex" xmlns:cx3="http://schemas.microsoft.com/office/drawing/2016/5/9/chartex" xmlns:cx4="http://schemas.microsoft.com/office/drawing/2016/5/10/chartex" xmlns:cx5="http://schemas.microsoft.com/office/drawing/2016/5/11/chartex" xmlns:cx6="http://schemas.microsoft.com/office/drawing/2016/5/12/chartex" xmlns:cx7="http://schemas.microsoft.com/office/drawing/2016/5/13/chartex" xmlns:cx8="http://schemas.microsoft.com/office/drawing/2016/5/14/chartex" xmlns:mc="http://schemas.openxmlformats.org/markup-compatibility/2006" xmlns:aink="http://schemas.microsoft.com/office/drawing/2016/ink" xmlns:am3d="http://schemas.microsoft.com/office/drawing/2017/model3d" xmlns:o="urn:schemas-microsoft-com:office:office" xmlns:oel="http://schemas.microsoft.com/office/2019/extlst" xmlns:r="http://schemas.openxmlformats.org/officeDocument/2006/relationships" xmlns:m="http://schemas.openxmlformats.org/officeDocument/2006/math" xmlns:v="urn:schemas-microsoft-com:vml" xmlns:wp14="http://schemas.microsoft.com/office/word/2010/wordprocessingDrawing" xmlns:wp="http://schemas.openxmlformats.org/drawingml/2006/wordprocessingDrawing" xmlns:w10="urn:schemas-microsoft-com:office:word" xmlns:w="http://schemas.openxmlformats.org/wordprocessingml/2006/main" xmlns:w14="http://schemas.microsoft.com/office/word/2010/wordml" xmlns:w15="http://schemas.microsoft.com/office/word/2012/wordml" xmlns:w16cex="http://schemas.microsoft.com/office/word/2018/wordml/cex" xmlns:w16cid="http://schemas.microsoft.com/office/word/2016/wordml/cid" xmlns:w16="http://schemas.microsoft.com/office/word/2018/wordml" xmlns:w16du="http://schemas.microsoft.com/office/word/2023/wordml/word16du" xmlns:w16sdtdh="http://schemas.microsoft.com/office/word/2020/wordml/sdtdatahash" xmlns:w16se="http://schemas.microsoft.com/office/word/2015/wordml/symex" xmlns:wpg="http://schemas.microsoft.com/office/word/2010/wordprocessingGroup" xmlns:wpi="http://schemas.microsoft.com/office/word/2010/wordprocessingInk" xmlns:wne="http://schemas.microsoft.com/office/word/2006/wordml" xmlns:wps="http://schemas.microsoft.com/office/word/2010/wordprocessingShape" mc:Ignorable="w14 w15 w16se w16cid w16 w16cex w16sdtdh w16du wp14">
+<w:numbering xmlns:wpc="http://schemas.microsoft.com/office/word/2010/wordprocessingCanvas" xmlns:cx="http://schemas.microsoft.com/office/drawing/2014/chartex" xmlns:cx1="http://schemas.microsoft.com/office/drawing/2015/9/8/chartex" xmlns:cx2="http://schemas.microsoft.com/office/drawing/2015/10/21/chartex" xmlns:cx3="http://schemas.microsoft.com/office/drawing/2016/5/9/chartex" xmlns:cx4="http://schemas.microsoft.com/office/drawing/2016/5/10/chartex" xmlns:cx5="http://schemas.microsoft.com/office/drawing/2016/5/11/chartex" xmlns:cx6="http://schemas.microsoft.com/office/drawing/2016/5/12/chartex" xmlns:cx7="http://schemas.microsoft.com/office/drawing/2016/5/13/chartex" xmlns:cx8="http://schemas.microsoft.com/office/drawing/2016/5/14/chartex" xmlns:mc="http://schemas.openxmlformats.org/markup-compatibility/2006" xmlns:aink="http://schemas.microsoft.com/office/drawing/2016/ink" xmlns:am3d="http://schemas.microsoft.com/office/drawing/2017/model3d" xmlns:o="urn:schemas-microsoft-com:office:office" xmlns:oel="http://schemas.microsoft.com/office/2019/extlst" xmlns:r="http://schemas.openxmlformats.org/officeDocument/2006/relationships" xmlns:m="http://schemas.openxmlformats.org/officeDocument/2006/math" xmlns:v="urn:schemas-microsoft-com:vml" xmlns:wp14="http://schemas.microsoft.com/office/word/2010/wordprocessingDrawing" xmlns:wp="http://schemas.openxmlformats.org/drawingml/2006/wordprocessingDrawing" xmlns:w10="urn:schemas-microsoft-com:office:word" xmlns:w="http://schemas.openxmlformats.org/wordprocessingml/2006/main" xmlns:w14="http://schemas.microsoft.com/office/word/2010/wordml" xmlns:w15="http://schemas.microsoft.com/office/word/2012/wordml" xmlns:w16cex="http://schemas.microsoft.com/office/word/2018/wordml/cex" xmlns:w16cid="http://schemas.microsoft.com/office/word/2016/wordml/cid" xmlns:w16="http://schemas.microsoft.com/office/word/2018/wordml" xmlns:w16du="http://schemas.microsoft.com/office/word/2023/wordml/word16du" xmlns:w16sdtdh="http://schemas.microsoft.com/office/word/2020/wordml/sdtdatahash" xmlns:w16sdtfl="http://schemas.microsoft.com/office/word/2024/wordml/sdtformatlock" xmlns:w16se="http://schemas.microsoft.com/office/word/2015/wordml/symex" xmlns:wpg="http://schemas.microsoft.com/office/word/2010/wordprocessingGroup" xmlns:wpi="http://schemas.microsoft.com/office/word/2010/wordprocessingInk" xmlns:wne="http://schemas.microsoft.com/office/word/2006/wordml" xmlns:wps="http://schemas.microsoft.com/office/word/2010/wordprocessingShape" mc:Ignorable="w14 w15 w16se w16cid w16 w16cex w16sdtdh w16sdtfl w16du wp14">
   <w:abstractNum w:abstractNumId="0" w15:restartNumberingAfterBreak="0">
     <w:nsid w:val="013B6ACC"/>
     <w:multiLevelType w:val="hybridMultilevel"/>
@@ -9982,7 +9865,7 @@
 </file>
 
 <file path=word/styles.xml><?xml version="1.0" encoding="utf-8"?>
-<w:styles xmlns:mc="http://schemas.openxmlformats.org/markup-compatibility/2006" xmlns:r="http://schemas.openxmlformats.org/officeDocument/2006/relationships" xmlns:w="http://schemas.openxmlformats.org/wordprocessingml/2006/main" xmlns:w14="http://schemas.microsoft.com/office/word/2010/wordml" xmlns:w15="http://schemas.microsoft.com/office/word/2012/wordml" xmlns:w16cex="http://schemas.microsoft.com/office/word/2018/wordml/cex" xmlns:w16cid="http://schemas.microsoft.com/office/word/2016/wordml/cid" xmlns:w16="http://schemas.microsoft.com/office/word/2018/wordml" xmlns:w16du="http://schemas.microsoft.com/office/word/2023/wordml/word16du" xmlns:w16sdtdh="http://schemas.microsoft.com/office/word/2020/wordml/sdtdatahash" xmlns:w16se="http://schemas.microsoft.com/office/word/2015/wordml/symex" mc:Ignorable="w14 w15 w16se w16cid w16 w16cex w16sdtdh w16du">
+<w:styles xmlns:mc="http://schemas.openxmlformats.org/markup-compatibility/2006" xmlns:r="http://schemas.openxmlformats.org/officeDocument/2006/relationships" xmlns:w="http://schemas.openxmlformats.org/wordprocessingml/2006/main" xmlns:w14="http://schemas.microsoft.com/office/word/2010/wordml" xmlns:w15="http://schemas.microsoft.com/office/word/2012/wordml" xmlns:w16cex="http://schemas.microsoft.com/office/word/2018/wordml/cex" xmlns:w16cid="http://schemas.microsoft.com/office/word/2016/wordml/cid" xmlns:w16="http://schemas.microsoft.com/office/word/2018/wordml" xmlns:w16du="http://schemas.microsoft.com/office/word/2023/wordml/word16du" xmlns:w16sdtdh="http://schemas.microsoft.com/office/word/2020/wordml/sdtdatahash" xmlns:w16sdtfl="http://schemas.microsoft.com/office/word/2024/wordml/sdtformatlock" xmlns:w16se="http://schemas.microsoft.com/office/word/2015/wordml/symex" mc:Ignorable="w14 w15 w16se w16cid w16 w16cex w16sdtdh w16sdtfl w16du">
   <w:docDefaults>
     <w:rPrDefault>
       <w:rPr>
@@ -10460,6 +10343,7 @@
   <w:style w:type="character" w:default="1" w:styleId="DefaultParagraphFont">
     <w:name w:val="Default Paragraph Font"/>
     <w:uiPriority w:val="1"/>
+    <w:semiHidden/>
     <w:unhideWhenUsed/>
   </w:style>
   <w:style w:type="table" w:default="1" w:styleId="TableNormal">
@@ -10933,6 +10817,15 @@
 </file>
 
 <file path=customXml/item1.xml><?xml version="1.0" encoding="utf-8"?>
+<?mso-contentType ?>
+<FormTemplates xmlns="http://schemas.microsoft.com/sharepoint/v3/contenttype/forms">
+  <Display>DocumentLibraryForm</Display>
+  <Edit>DocumentLibraryForm</Edit>
+  <New>DocumentLibraryForm</New>
+</FormTemplates>
+</file>
+
+<file path=customXml/item2.xml><?xml version="1.0" encoding="utf-8"?>
 <ct:contentTypeSchema xmlns:ct="http://schemas.microsoft.com/office/2006/metadata/contentType" xmlns:ma="http://schemas.microsoft.com/office/2006/metadata/properties/metaAttributes" ct:_="" ma:_="" ma:contentTypeName="Document" ma:contentTypeID="0x01010039FF2576621C5745B5D1EE7CACDBC8A1" ma:contentTypeVersion="4" ma:contentTypeDescription="Create a new document." ma:contentTypeScope="" ma:versionID="0096c14e5cd572f41446a806ba1ca26e">
   <xsd:schema xmlns:xsd="http://www.w3.org/2001/XMLSchema" xmlns:xs="http://www.w3.org/2001/XMLSchema" xmlns:p="http://schemas.microsoft.com/office/2006/metadata/properties" xmlns:ns2="0a495550-00dd-4a11-9f63-6cb8e649c551" targetNamespace="http://schemas.microsoft.com/office/2006/metadata/properties" ma:root="true" ma:fieldsID="84bd1878d9d9f788ce87c330be1d10f7" ns2:_="">
     <xsd:import namespace="0a495550-00dd-4a11-9f63-6cb8e649c551"/>
@@ -11078,34 +10971,32 @@
 </ct:contentTypeSchema>
 </file>
 
-<file path=customXml/item2.xml><?xml version="1.0" encoding="utf-8"?>
-<?mso-contentType ?>
-<FormTemplates xmlns="http://schemas.microsoft.com/sharepoint/v3/contenttype/forms">
-  <Display>DocumentLibraryForm</Display>
-  <Edit>DocumentLibraryForm</Edit>
-  <New>DocumentLibraryForm</New>
-</FormTemplates>
-</file>
-
 <file path=customXml/item3.xml><?xml version="1.0" encoding="utf-8"?>
-<b:Sources xmlns:b="http://schemas.openxmlformats.org/officeDocument/2006/bibliography" xmlns="http://schemas.openxmlformats.org/officeDocument/2006/bibliography" SelectedStyle="\APASixthEditionOfficeOnline.xsl" StyleName="APA" Version="6"/>
-</file>
-
-<file path=customXml/item4.xml><?xml version="1.0" encoding="utf-8"?>
 <p:properties xmlns:p="http://schemas.microsoft.com/office/2006/metadata/properties" xmlns:xsi="http://www.w3.org/2001/XMLSchema-instance" xmlns:pc="http://schemas.microsoft.com/office/infopath/2007/PartnerControls">
   <documentManagement/>
 </p:properties>
 </file>
 
+<file path=customXml/item4.xml><?xml version="1.0" encoding="utf-8"?>
+<b:Sources xmlns:b="http://schemas.openxmlformats.org/officeDocument/2006/bibliography" xmlns="http://schemas.openxmlformats.org/officeDocument/2006/bibliography" SelectedStyle="\APASixthEditionOfficeOnline.xsl" StyleName="APA" Version="6"/>
+</file>
+
 <file path=customXml/itemProps1.xml><?xml version="1.0" encoding="utf-8"?>
+<ds:datastoreItem xmlns:ds="http://schemas.openxmlformats.org/officeDocument/2006/customXml" ds:itemID="{E7632024-F5D8-4ED7-9C73-10B540C1560C}">
+  <ds:schemaRefs>
+    <ds:schemaRef ds:uri="http://schemas.microsoft.com/sharepoint/v3/contenttype/forms"/>
+  </ds:schemaRefs>
+</ds:datastoreItem>
+</file>
+
+<file path=customXml/itemProps2.xml><?xml version="1.0" encoding="utf-8"?>
 <ds:datastoreItem xmlns:ds="http://schemas.openxmlformats.org/officeDocument/2006/customXml" ds:itemID="{C7DE473A-1E95-43CC-A239-4F4B85AFE61B}">
   <ds:schemaRefs>
     <ds:schemaRef ds:uri="http://schemas.microsoft.com/office/2006/metadata/contentType"/>
     <ds:schemaRef ds:uri="http://schemas.microsoft.com/office/2006/metadata/properties/metaAttributes"/>
-    <ds:schemaRef ds:uri="http://www.w3.org/2000/xmlns/"/>
     <ds:schemaRef ds:uri="http://www.w3.org/2001/XMLSchema"/>
+    <ds:schemaRef ds:uri="http://schemas.microsoft.com/office/2006/metadata/properties"/>
     <ds:schemaRef ds:uri="0a495550-00dd-4a11-9f63-6cb8e649c551"/>
-    <ds:schemaRef ds:uri="http://schemas.microsoft.com/office/2006/metadata/properties"/>
     <ds:schemaRef ds:uri="http://schemas.microsoft.com/office/2006/documentManagement/types"/>
     <ds:schemaRef ds:uri="http://schemas.microsoft.com/office/infopath/2007/PartnerControls"/>
     <ds:schemaRef ds:uri="http://schemas.openxmlformats.org/package/2006/metadata/core-properties"/>
@@ -11116,29 +11007,19 @@
 </ds:datastoreItem>
 </file>
 
-<file path=customXml/itemProps2.xml><?xml version="1.0" encoding="utf-8"?>
-<ds:datastoreItem xmlns:ds="http://schemas.openxmlformats.org/officeDocument/2006/customXml" ds:itemID="{E7632024-F5D8-4ED7-9C73-10B540C1560C}">
+<file path=customXml/itemProps3.xml><?xml version="1.0" encoding="utf-8"?>
+<ds:datastoreItem xmlns:ds="http://schemas.openxmlformats.org/officeDocument/2006/customXml" ds:itemID="{F9BACB48-3A87-4305-B582-F6AD81C9A4AA}">
   <ds:schemaRefs>
-    <ds:schemaRef ds:uri="http://schemas.microsoft.com/sharepoint/v3/contenttype/forms"/>
-  </ds:schemaRefs>
-</ds:datastoreItem>
-</file>
-
-<file path=customXml/itemProps3.xml><?xml version="1.0" encoding="utf-8"?>
-<ds:datastoreItem xmlns:ds="http://schemas.openxmlformats.org/officeDocument/2006/customXml" ds:itemID="{396D37DD-D539-4C6A-826A-D77B7B97C72E}">
-  <ds:schemaRefs>
-    <ds:schemaRef ds:uri="http://schemas.openxmlformats.org/officeDocument/2006/bibliography"/>
-    <ds:schemaRef ds:uri="http://www.w3.org/2000/xmlns/"/>
+    <ds:schemaRef ds:uri="http://schemas.microsoft.com/office/2006/metadata/properties"/>
+    <ds:schemaRef ds:uri="http://schemas.microsoft.com/office/infopath/2007/PartnerControls"/>
   </ds:schemaRefs>
 </ds:datastoreItem>
 </file>
 
 <file path=customXml/itemProps4.xml><?xml version="1.0" encoding="utf-8"?>
-<ds:datastoreItem xmlns:ds="http://schemas.openxmlformats.org/officeDocument/2006/customXml" ds:itemID="{F9BACB48-3A87-4305-B582-F6AD81C9A4AA}">
+<ds:datastoreItem xmlns:ds="http://schemas.openxmlformats.org/officeDocument/2006/customXml" ds:itemID="{396D37DD-D539-4C6A-826A-D77B7B97C72E}">
   <ds:schemaRefs>
-    <ds:schemaRef ds:uri="http://schemas.microsoft.com/office/2006/metadata/properties"/>
-    <ds:schemaRef ds:uri="http://www.w3.org/2000/xmlns/"/>
-    <ds:schemaRef ds:uri="http://schemas.microsoft.com/office/infopath/2007/PartnerControls"/>
+    <ds:schemaRef ds:uri="http://schemas.openxmlformats.org/officeDocument/2006/bibliography"/>
   </ds:schemaRefs>
 </ds:datastoreItem>
 </file>
</xml_diff>